<commit_message>
Add Neuron Data Flow Pic
Update in the report.
</commit_message>
<xml_diff>
--- a/trunk/doc/BeefNet.docx
+++ b/trunk/doc/BeefNet.docx
@@ -96,18 +96,10 @@
         <w:t>Abstract</w:t>
       </w:r>
       <w:r>
-        <w:t>—</w:t>
-      </w:r>
-      <w:proofErr w:type="gramStart"/>
-      <w:r>
-        <w:t>Th</w:t>
-      </w:r>
-      <w:r>
-        <w:t>is</w:t>
-      </w:r>
-      <w:proofErr w:type="gramEnd"/>
-      <w:r>
-        <w:t xml:space="preserve"> report is related to a newly developed neural network programming library</w:t>
+        <w:t>—Th</w:t>
+      </w:r>
+      <w:r>
+        <w:t>is report is related to a newly developed neural network programming library</w:t>
       </w:r>
       <w:r>
         <w:t xml:space="preserve"> (BeefNet)</w:t>
@@ -804,15 +796,7 @@
         <w:t xml:space="preserve">Back-Propagation </w:t>
       </w:r>
       <w:r>
-        <w:t xml:space="preserve">is the most popular algorithm for supervised learning not only applied in multi-layered feed-forward networks but also in recurrent networks.  Most of </w:t>
-      </w:r>
-      <w:proofErr w:type="gramStart"/>
-      <w:r>
-        <w:t>the</w:t>
-      </w:r>
-      <w:proofErr w:type="gramEnd"/>
-      <w:r>
-        <w:t xml:space="preserve"> neural works have a unique forward path.</w:t>
+        <w:t>is the most popular algorithm for supervised learning not only applied in multi-layered feed-forward networks but also in recurrent networks.  Most of the neural works have a unique forward path.</w:t>
       </w:r>
     </w:p>
     <w:p>
@@ -3654,12 +3638,8 @@
       </w:pPr>
       <w:r>
         <w:tab/>
-      </w:r>
-      <w:proofErr w:type="gramStart"/>
-      <w:r>
         <w:t>where</w:t>
       </w:r>
-      <w:proofErr w:type="gramEnd"/>
       <w:r>
         <w:t xml:space="preserve"> </w:t>
       </w:r>
@@ -3704,13 +3684,8 @@
         <w:t>selecting</w:t>
       </w:r>
       <w:r>
-        <w:t xml:space="preserve"> appropriate learning </w:t>
-      </w:r>
-      <w:proofErr w:type="gramStart"/>
-      <w:r>
-        <w:t xml:space="preserve">rate </w:t>
-      </w:r>
-      <w:proofErr w:type="gramEnd"/>
+        <w:t xml:space="preserve"> appropriate learning rate </w:t>
+      </w:r>
       <m:oMath>
         <m:r>
           <w:rPr>
@@ -3759,15 +3734,7 @@
         <w:t xml:space="preserve"> can be obtained.</w:t>
       </w:r>
       <w:r>
-        <w:t xml:space="preserve">  (</w:t>
-      </w:r>
-      <w:proofErr w:type="gramStart"/>
-      <w:r>
-        <w:t>neuron</w:t>
-      </w:r>
-      <w:proofErr w:type="gramEnd"/>
-      <w:r>
-        <w:t xml:space="preserve"> index </w:t>
+        <w:t xml:space="preserve">  (neuron index </w:t>
       </w:r>
       <m:oMath>
         <m:r>
@@ -4044,16 +4011,11 @@
         <w:t xml:space="preserve"> is a fixed value, which scales weight update steps</w:t>
       </w:r>
       <w:r>
-        <w:t xml:space="preserve"> [</w:t>
-      </w:r>
-      <w:proofErr w:type="spellStart"/>
-      <w:r>
-        <w:t>ref_r</w:t>
+        <w:t xml:space="preserve"> [ref_r</w:t>
       </w:r>
       <w:r>
         <w:t>p</w:t>
       </w:r>
-      <w:proofErr w:type="spellEnd"/>
       <w:r>
         <w:t>]</w:t>
       </w:r>
@@ -4162,29 +4124,14 @@
       <w:pPr>
         <w:pStyle w:val="IEEEFigureCaption"/>
       </w:pPr>
-      <w:proofErr w:type="gramStart"/>
-      <w:r>
-        <w:t>Fig.</w:t>
-      </w:r>
-      <w:proofErr w:type="gramEnd"/>
-      <w:r>
-        <w:t xml:space="preserve"> </w:t>
-      </w:r>
-      <w:r>
-        <w:fldChar w:fldCharType="begin"/>
-      </w:r>
-      <w:r>
-        <w:instrText xml:space="preserve"> SEQ Fig. \* ARABIC </w:instrText>
-      </w:r>
-      <w:r>
-        <w:fldChar w:fldCharType="separate"/>
-      </w:r>
-      <w:r>
-        <w:t>1</w:t>
-      </w:r>
-      <w:r>
-        <w:fldChar w:fldCharType="end"/>
-      </w:r>
+      <w:r>
+        <w:t xml:space="preserve">Fig. </w:t>
+      </w:r>
+      <w:fldSimple w:instr=" SEQ Fig. \* ARABIC ">
+        <w:r>
+          <w:t>1</w:t>
+        </w:r>
+      </w:fldSimple>
       <w:r>
         <w:t>.  Possible weight update trends, includes convergence (left), oscillation (middle) and divergence (right).  The solid curve represents error vs. weight, local minimum is at the intersection between the solid curve and the dash line, red arrows represent weight update with positive gradient, and green arrows represent weight update with negative gradient.</w:t>
       </w:r>
@@ -4241,15 +4188,7 @@
         <w:t xml:space="preserve">is </w:t>
       </w:r>
       <w:r>
-        <w:t>to take the largest steps possible to local minima without overshooting [</w:t>
-      </w:r>
-      <w:proofErr w:type="spellStart"/>
-      <w:r>
-        <w:t>ref_qp</w:t>
-      </w:r>
-      <w:proofErr w:type="spellEnd"/>
-      <w:r>
-        <w:t>].</w:t>
+        <w:t>to take the largest steps possible to local minima without overshooting [ref_qp].</w:t>
       </w:r>
       <w:r>
         <w:t xml:space="preserve">  </w:t>
@@ -4302,11 +4241,9 @@
       <w:r>
         <w:t xml:space="preserve"> the error versus weight curve for each weight can be approximated by a parabola whose arms open upward [</w:t>
       </w:r>
-      <w:proofErr w:type="spellStart"/>
       <w:r>
         <w:t>ref_qp</w:t>
       </w:r>
-      <w:proofErr w:type="spellEnd"/>
       <w:r>
         <w:t>], which means it</w:t>
       </w:r>
@@ -4317,11 +4254,7 @@
         <w:t xml:space="preserve">approximate </w:t>
       </w:r>
       <w:r>
-        <w:t xml:space="preserve">a line with positive </w:t>
-      </w:r>
-      <w:proofErr w:type="gramStart"/>
-      <w:r>
-        <w:t>slope</w:t>
+        <w:t>a line with positive slope</w:t>
       </w:r>
       <w:r>
         <w:rPr>
@@ -4330,7 +4263,6 @@
         </w:rPr>
         <w:t xml:space="preserve"> </w:t>
       </w:r>
-      <w:proofErr w:type="gramEnd"/>
       <m:oMath>
         <m:r>
           <w:rPr>
@@ -4354,11 +4286,7 @@
         <w:t xml:space="preserve"> curve</w:t>
       </w:r>
       <w:r>
-        <w:t xml:space="preserve">, the minimum value is where its second derivative equals </w:t>
-      </w:r>
-      <w:proofErr w:type="gramStart"/>
-      <w:r>
-        <w:t>to</w:t>
+        <w:t>, the minimum value is where its second derivative equals to</w:t>
       </w:r>
       <w:r>
         <w:rPr>
@@ -4367,7 +4295,6 @@
         </w:rPr>
         <w:t xml:space="preserve"> </w:t>
       </w:r>
-      <w:proofErr w:type="gramEnd"/>
       <m:oMath>
         <m:r>
           <w:rPr>
@@ -4445,40 +4372,20 @@
           <w:lang w:eastAsia="zh-CN"/>
         </w:rPr>
       </w:pPr>
-      <w:proofErr w:type="gramStart"/>
-      <w:r>
-        <w:t>Fig.</w:t>
-      </w:r>
-      <w:proofErr w:type="gramEnd"/>
-      <w:r>
-        <w:t xml:space="preserve"> </w:t>
-      </w:r>
-      <w:r>
-        <w:fldChar w:fldCharType="begin"/>
-      </w:r>
-      <w:r>
-        <w:instrText xml:space="preserve"> SEQ Fig. \* ARABIC </w:instrText>
-      </w:r>
-      <w:r>
-        <w:fldChar w:fldCharType="separate"/>
-      </w:r>
-      <w:r>
-        <w:rPr>
-          <w:noProof/>
-        </w:rPr>
-        <w:t>2</w:t>
-      </w:r>
-      <w:r>
-        <w:rPr>
-          <w:noProof/>
-        </w:rPr>
-        <w:fldChar w:fldCharType="end"/>
-      </w:r>
+      <w:r>
+        <w:t xml:space="preserve">Fig. </w:t>
+      </w:r>
+      <w:fldSimple w:instr=" SEQ Fig. \* ARABIC ">
+        <w:r>
+          <w:rPr>
+            <w:noProof/>
+          </w:rPr>
+          <w:t>2</w:t>
+        </w:r>
+      </w:fldSimple>
       <w:r>
         <w:t xml:space="preserve">.  </w:t>
       </w:r>
-      <w:proofErr w:type="spellStart"/>
-      <w:proofErr w:type="gramStart"/>
       <w:r>
         <w:rPr>
           <w:rFonts w:hint="eastAsia"/>
@@ -4486,8 +4393,6 @@
         </w:rPr>
         <w:t>aaaaaaaaa</w:t>
       </w:r>
-      <w:proofErr w:type="spellEnd"/>
-      <w:proofErr w:type="gramEnd"/>
       <w:r>
         <w:t>.</w:t>
       </w:r>
@@ -4550,23 +4455,7 @@
           <w:rFonts w:hint="eastAsia"/>
           <w:lang w:eastAsia="zh-CN"/>
         </w:rPr>
-        <w:t>[</w:t>
-      </w:r>
-      <w:proofErr w:type="spellStart"/>
-      <w:r>
-        <w:rPr>
-          <w:rFonts w:hint="eastAsia"/>
-          <w:lang w:eastAsia="zh-CN"/>
-        </w:rPr>
-        <w:t>ref_qp</w:t>
-      </w:r>
-      <w:proofErr w:type="spellEnd"/>
-      <w:r>
-        <w:rPr>
-          <w:rFonts w:hint="eastAsia"/>
-          <w:lang w:eastAsia="zh-CN"/>
-        </w:rPr>
-        <w:t>].</w:t>
+        <w:t>[ref_qp].</w:t>
       </w:r>
     </w:p>
     <w:p>
@@ -4880,14 +4769,7 @@
       </w:pPr>
       <w:r>
         <w:tab/>
-      </w:r>
-      <w:proofErr w:type="gramStart"/>
-      <w:r>
-        <w:t>so</w:t>
-      </w:r>
-      <w:proofErr w:type="gramEnd"/>
-      <w:r>
-        <w:t xml:space="preserve"> that,</w:t>
+        <w:t>so that,</w:t>
       </w:r>
     </w:p>
     <w:p>
@@ -5321,11 +5203,9 @@
       <w:r>
         <w:t xml:space="preserve">same </w:t>
       </w:r>
-      <w:proofErr w:type="gramStart"/>
       <w:r>
         <w:t xml:space="preserve">as </w:t>
       </w:r>
-      <w:proofErr w:type="gramEnd"/>
       <m:oMath>
         <m:f>
           <m:fPr>
@@ -5552,11 +5432,9 @@
       <w:r>
         <w:t xml:space="preserve"> by </w:t>
       </w:r>
-      <w:proofErr w:type="gramStart"/>
       <w:r>
         <w:t xml:space="preserve">factor </w:t>
       </w:r>
-      <w:proofErr w:type="gramEnd"/>
       <m:oMath>
         <m:sSup>
           <m:sSupPr>
@@ -5665,13 +5543,8 @@
         <w:t xml:space="preserve"> can be </w:t>
       </w:r>
       <w:r>
-        <w:t xml:space="preserve">increased by </w:t>
-      </w:r>
-      <w:proofErr w:type="gramStart"/>
-      <w:r>
-        <w:t xml:space="preserve">factor </w:t>
-      </w:r>
-      <w:proofErr w:type="gramEnd"/>
+        <w:t xml:space="preserve">increased by factor </w:t>
+      </w:r>
       <m:oMath>
         <m:sSup>
           <m:sSupPr>
@@ -5758,60 +5631,48 @@
           <w:rFonts w:hint="eastAsia"/>
           <w:lang w:eastAsia="zh-CN"/>
         </w:rPr>
-        <w:t xml:space="preserve"> [</w:t>
-      </w:r>
-      <w:proofErr w:type="spellStart"/>
+        <w:t xml:space="preserve"> [ref_rp]</w:t>
+      </w:r>
+      <w:r>
+        <w:t>.</w:t>
+      </w:r>
+    </w:p>
+    <w:p>
+      <w:pPr>
+        <w:pStyle w:val="Text"/>
+        <w:ind w:firstLine="0"/>
+        <w:rPr>
+          <w:lang w:eastAsia="zh-CN"/>
+        </w:rPr>
+      </w:pPr>
+      <w:r>
+        <w:t xml:space="preserve">for all weights </w:t>
+      </w:r>
       <w:r>
         <w:rPr>
           <w:rFonts w:hint="eastAsia"/>
           <w:lang w:eastAsia="zh-CN"/>
         </w:rPr>
-        <w:t>ref_rp</w:t>
-      </w:r>
-      <w:proofErr w:type="spellEnd"/>
+        <w:t>of neurons and</w:t>
+      </w:r>
+      <w:r>
+        <w:t xml:space="preserve"> bia</w:t>
+      </w:r>
       <w:r>
         <w:rPr>
           <w:rFonts w:hint="eastAsia"/>
           <w:lang w:eastAsia="zh-CN"/>
         </w:rPr>
-        <w:t>]</w:t>
-      </w:r>
-      <w:r>
-        <w:t>.</w:t>
+        <w:t>s</w:t>
       </w:r>
     </w:p>
     <w:p>
       <w:pPr>
         <w:pStyle w:val="Text"/>
         <w:ind w:firstLine="0"/>
-        <w:rPr>
-          <w:lang w:eastAsia="zh-CN"/>
-        </w:rPr>
-      </w:pPr>
-      <w:proofErr w:type="gramStart"/>
-      <w:r>
-        <w:t>for</w:t>
-      </w:r>
-      <w:proofErr w:type="gramEnd"/>
-      <w:r>
-        <w:t xml:space="preserve"> all weights </w:t>
-      </w:r>
-      <w:r>
-        <w:rPr>
-          <w:rFonts w:hint="eastAsia"/>
-          <w:lang w:eastAsia="zh-CN"/>
-        </w:rPr>
-        <w:t>of neurons and</w:t>
-      </w:r>
-      <w:r>
-        <w:t xml:space="preserve"> bia</w:t>
-      </w:r>
-      <w:r>
-        <w:rPr>
-          <w:rFonts w:hint="eastAsia"/>
-          <w:lang w:eastAsia="zh-CN"/>
-        </w:rPr>
-        <w:t>s</w:t>
+      </w:pPr>
+      <w:r>
+        <w:t>{</w:t>
       </w:r>
     </w:p>
     <w:p>
@@ -5820,24 +5681,7 @@
         <w:ind w:firstLine="0"/>
       </w:pPr>
       <w:r>
-        <w:t>{</w:t>
-      </w:r>
-    </w:p>
-    <w:p>
-      <w:pPr>
-        <w:pStyle w:val="Text"/>
-        <w:ind w:firstLine="0"/>
-      </w:pPr>
-      <w:r>
-        <w:t xml:space="preserve">    </w:t>
-      </w:r>
-      <w:proofErr w:type="gramStart"/>
-      <w:r>
-        <w:t>if</w:t>
-      </w:r>
-      <w:proofErr w:type="gramEnd"/>
-      <w:r>
-        <w:t xml:space="preserve"> </w:t>
+        <w:t xml:space="preserve">    if </w:t>
       </w:r>
       <m:oMath>
         <m:f>
@@ -6210,15 +6054,7 @@
         <w:ind w:firstLine="0"/>
       </w:pPr>
       <w:r>
-        <w:t xml:space="preserve">    </w:t>
-      </w:r>
-      <w:proofErr w:type="gramStart"/>
-      <w:r>
-        <w:t>else</w:t>
-      </w:r>
-      <w:proofErr w:type="gramEnd"/>
-      <w:r>
-        <w:t xml:space="preserve"> if </w:t>
+        <w:t xml:space="preserve">    else if </w:t>
       </w:r>
       <m:oMath>
         <m:f>
@@ -6603,13 +6439,8 @@
         <w:ind w:firstLine="0"/>
       </w:pPr>
       <w:r>
-        <w:t xml:space="preserve">    </w:t>
-      </w:r>
-      <w:proofErr w:type="gramStart"/>
-      <w:r>
-        <w:t>else</w:t>
-      </w:r>
-      <w:proofErr w:type="gramEnd"/>
+        <w:t xml:space="preserve">    else</w:t>
+      </w:r>
     </w:p>
     <w:p>
       <w:pPr>
@@ -6894,21 +6725,12 @@
         </w:rPr>
         <w:t xml:space="preserve">    </w:t>
       </w:r>
-      <w:proofErr w:type="gramStart"/>
       <w:r>
         <w:rPr>
           <w:rFonts w:hint="eastAsia"/>
           <w:lang w:eastAsia="zh-CN"/>
         </w:rPr>
-        <w:t>store</w:t>
-      </w:r>
-      <w:proofErr w:type="gramEnd"/>
-      <w:r>
-        <w:rPr>
-          <w:rFonts w:hint="eastAsia"/>
-          <w:lang w:eastAsia="zh-CN"/>
-        </w:rPr>
-        <w:t xml:space="preserve"> current </w:t>
+        <w:t xml:space="preserve">store current </w:t>
       </w:r>
       <m:oMath>
         <m:r>
@@ -7024,40 +6846,20 @@
           <w:lang w:eastAsia="zh-CN"/>
         </w:rPr>
       </w:pPr>
-      <w:proofErr w:type="gramStart"/>
-      <w:r>
-        <w:t>Fig.</w:t>
-      </w:r>
-      <w:proofErr w:type="gramEnd"/>
-      <w:r>
-        <w:t xml:space="preserve"> </w:t>
-      </w:r>
-      <w:r>
-        <w:fldChar w:fldCharType="begin"/>
-      </w:r>
-      <w:r>
-        <w:instrText xml:space="preserve"> SEQ Fig. \* ARABIC </w:instrText>
-      </w:r>
-      <w:r>
-        <w:fldChar w:fldCharType="separate"/>
-      </w:r>
-      <w:r>
-        <w:rPr>
-          <w:noProof/>
-        </w:rPr>
-        <w:t>3</w:t>
-      </w:r>
-      <w:r>
-        <w:rPr>
-          <w:noProof/>
-        </w:rPr>
-        <w:fldChar w:fldCharType="end"/>
-      </w:r>
+      <w:r>
+        <w:t xml:space="preserve">Fig. </w:t>
+      </w:r>
+      <w:fldSimple w:instr=" SEQ Fig. \* ARABIC ">
+        <w:r>
+          <w:rPr>
+            <w:noProof/>
+          </w:rPr>
+          <w:t>3</w:t>
+        </w:r>
+      </w:fldSimple>
       <w:r>
         <w:t xml:space="preserve">.  </w:t>
       </w:r>
-      <w:proofErr w:type="spellStart"/>
-      <w:proofErr w:type="gramStart"/>
       <w:r>
         <w:rPr>
           <w:rFonts w:hint="eastAsia"/>
@@ -7065,8 +6867,6 @@
         </w:rPr>
         <w:t>aaaaaaaaa</w:t>
       </w:r>
-      <w:proofErr w:type="spellEnd"/>
-      <w:proofErr w:type="gramEnd"/>
       <w:r>
         <w:t>.</w:t>
       </w:r>
@@ -7079,15 +6879,7 @@
         <w:t>Concluded after some experiments</w:t>
       </w:r>
       <w:r>
-        <w:t xml:space="preserve"> [</w:t>
-      </w:r>
-      <w:proofErr w:type="spellStart"/>
-      <w:r>
-        <w:t>ref_rp</w:t>
-      </w:r>
-      <w:proofErr w:type="spellEnd"/>
-      <w:r>
-        <w:t>]</w:t>
+        <w:t xml:space="preserve"> [ref_rp]</w:t>
       </w:r>
       <w:r>
         <w:t xml:space="preserve">, </w:t>
@@ -7198,13 +6990,8 @@
         </m:r>
       </m:oMath>
       <w:r>
-        <w:t xml:space="preserve"> </w:t>
-      </w:r>
-      <w:proofErr w:type="gramStart"/>
-      <w:r>
-        <w:t xml:space="preserve">and </w:t>
-      </w:r>
-      <w:proofErr w:type="gramEnd"/>
+        <w:t xml:space="preserve"> and </w:t>
+      </w:r>
       <m:oMath>
         <m:sSup>
           <m:sSupPr>
@@ -7263,16 +7050,11 @@
         </m:r>
       </m:oMath>
       <w:r>
-        <w:t xml:space="preserve"> is set </w:t>
-      </w:r>
-      <w:proofErr w:type="gramStart"/>
-      <w:r>
-        <w:t>to</w:t>
+        <w:t xml:space="preserve"> is set to</w:t>
       </w:r>
       <w:r>
         <w:t xml:space="preserve"> </w:t>
       </w:r>
-      <w:proofErr w:type="gramEnd"/>
       <m:oMath>
         <m:r>
           <m:rPr>
@@ -7323,187 +7105,139 @@
           <w:rFonts w:hint="eastAsia"/>
           <w:lang w:eastAsia="zh-CN"/>
         </w:rPr>
-        <w:t xml:space="preserve"> [</w:t>
-      </w:r>
-      <w:proofErr w:type="spellStart"/>
+        <w:t xml:space="preserve"> [ref_mr]</w:t>
+      </w:r>
+      <w:r>
+        <w:rPr>
+          <w:rFonts w:hint="eastAsia"/>
+        </w:rPr>
+        <w:t xml:space="preserve">.  </w:t>
+      </w:r>
+      <w:r>
+        <w:rPr>
+          <w:rFonts w:hint="eastAsia"/>
+        </w:rPr>
+        <w:t>W</w:t>
+      </w:r>
+      <w:r>
+        <w:rPr>
+          <w:rFonts w:hint="eastAsia"/>
+        </w:rPr>
+        <w:t xml:space="preserve">ith the increase number of </w:t>
+      </w:r>
+      <w:r>
+        <w:rPr>
+          <w:rFonts w:hint="eastAsia"/>
+        </w:rPr>
+        <w:t xml:space="preserve">processing cores on a </w:t>
+      </w:r>
+      <w:r>
+        <w:rPr>
+          <w:rFonts w:hint="eastAsia"/>
+        </w:rPr>
+        <w:t>fixed size chip</w:t>
+      </w:r>
+      <w:r>
+        <w:rPr>
+          <w:rFonts w:hint="eastAsia"/>
+        </w:rPr>
+        <w:t xml:space="preserve"> and fixed frequency,</w:t>
+      </w:r>
       <w:r>
         <w:rPr>
           <w:rFonts w:hint="eastAsia"/>
           <w:lang w:eastAsia="zh-CN"/>
         </w:rPr>
-        <w:t>ref_mr</w:t>
-      </w:r>
-      <w:proofErr w:type="spellEnd"/>
+        <w:t xml:space="preserve"> if the algorithm can be parallelized, it</w:t>
+      </w:r>
+      <w:r>
+        <w:rPr>
+          <w:lang w:eastAsia="zh-CN"/>
+        </w:rPr>
+        <w:t xml:space="preserve">s processing speed can be theoretically </w:t>
+      </w:r>
       <w:r>
         <w:rPr>
           <w:rFonts w:hint="eastAsia"/>
           <w:lang w:eastAsia="zh-CN"/>
         </w:rPr>
-        <w:t>]</w:t>
-      </w:r>
-      <w:r>
-        <w:rPr>
-          <w:rFonts w:hint="eastAsia"/>
-        </w:rPr>
-        <w:t xml:space="preserve">.  </w:t>
-      </w:r>
-      <w:r>
-        <w:rPr>
-          <w:rFonts w:hint="eastAsia"/>
-        </w:rPr>
-        <w:t>W</w:t>
-      </w:r>
-      <w:r>
-        <w:rPr>
-          <w:rFonts w:hint="eastAsia"/>
-        </w:rPr>
-        <w:t xml:space="preserve">ith the increase number of </w:t>
-      </w:r>
-      <w:r>
-        <w:rPr>
-          <w:rFonts w:hint="eastAsia"/>
-        </w:rPr>
-        <w:t xml:space="preserve">processing cores on a </w:t>
-      </w:r>
-      <w:r>
-        <w:rPr>
-          <w:rFonts w:hint="eastAsia"/>
-        </w:rPr>
-        <w:t>fixed size chip</w:t>
-      </w:r>
-      <w:r>
-        <w:rPr>
-          <w:rFonts w:hint="eastAsia"/>
-        </w:rPr>
-        <w:t xml:space="preserve"> and fixed frequency,</w:t>
+        <w:t>doubled.</w:t>
       </w:r>
       <w:r>
         <w:rPr>
           <w:rFonts w:hint="eastAsia"/>
           <w:lang w:eastAsia="zh-CN"/>
         </w:rPr>
-        <w:t xml:space="preserve"> if the algorithm can be parallelized, it</w:t>
-      </w:r>
-      <w:r>
-        <w:rPr>
-          <w:lang w:eastAsia="zh-CN"/>
-        </w:rPr>
-        <w:t xml:space="preserve">s processing speed can be theoretically </w:t>
+        <w:t xml:space="preserve">  As an application, NN running on multithreaded and multicor</w:t>
       </w:r>
       <w:r>
         <w:rPr>
           <w:rFonts w:hint="eastAsia"/>
           <w:lang w:eastAsia="zh-CN"/>
         </w:rPr>
-        <w:t>doubled.</w:t>
+        <w:t xml:space="preserve">e CPUs with shared memory is the </w:t>
+      </w:r>
+      <w:r>
+        <w:rPr>
+          <w:lang w:eastAsia="zh-CN"/>
+        </w:rPr>
+        <w:t>architecture</w:t>
       </w:r>
       <w:r>
         <w:rPr>
           <w:rFonts w:hint="eastAsia"/>
           <w:lang w:eastAsia="zh-CN"/>
         </w:rPr>
-        <w:t xml:space="preserve">  As an application, NN running on multithreaded and multicor</w:t>
+        <w:t xml:space="preserve"> of obtaining significant </w:t>
       </w:r>
       <w:r>
         <w:rPr>
           <w:rFonts w:hint="eastAsia"/>
           <w:lang w:eastAsia="zh-CN"/>
         </w:rPr>
-        <w:t xml:space="preserve">e CPUs with shared memory is the </w:t>
-      </w:r>
-      <w:r>
-        <w:rPr>
-          <w:lang w:eastAsia="zh-CN"/>
-        </w:rPr>
-        <w:t>architecture</w:t>
+        <w:t>increases in CPU performance, especially for very large training datasets [ref_parallel].</w:t>
       </w:r>
       <w:r>
         <w:rPr>
           <w:rFonts w:hint="eastAsia"/>
           <w:lang w:eastAsia="zh-CN"/>
         </w:rPr>
-        <w:t xml:space="preserve"> of obtaining significant </w:t>
+        <w:t xml:space="preserve">  </w:t>
       </w:r>
       <w:r>
         <w:rPr>
           <w:rFonts w:hint="eastAsia"/>
           <w:lang w:eastAsia="zh-CN"/>
         </w:rPr>
-        <w:t>increases in CPU performance, especially for very large training datasets [</w:t>
-      </w:r>
-      <w:proofErr w:type="spellStart"/>
+        <w:t>The most common</w:t>
+      </w:r>
       <w:r>
         <w:rPr>
           <w:rFonts w:hint="eastAsia"/>
           <w:lang w:eastAsia="zh-CN"/>
         </w:rPr>
-        <w:t>ref_parallel</w:t>
-      </w:r>
-      <w:proofErr w:type="spellEnd"/>
+        <w:t xml:space="preserve"> approach of parallelization is applied while training in batch mode</w:t>
+      </w:r>
       <w:r>
         <w:rPr>
           <w:rFonts w:hint="eastAsia"/>
           <w:lang w:eastAsia="zh-CN"/>
         </w:rPr>
-        <w:t>].</w:t>
+        <w:t>, that is assigning a part of training dataset to each threa</w:t>
       </w:r>
       <w:r>
         <w:rPr>
           <w:rFonts w:hint="eastAsia"/>
           <w:lang w:eastAsia="zh-CN"/>
         </w:rPr>
-        <w:t xml:space="preserve">  </w:t>
+        <w:t>d and train them simultaneously</w:t>
       </w:r>
       <w:r>
         <w:rPr>
           <w:rFonts w:hint="eastAsia"/>
           <w:lang w:eastAsia="zh-CN"/>
         </w:rPr>
-        <w:t>The most common</w:t>
-      </w:r>
-      <w:r>
-        <w:rPr>
-          <w:rFonts w:hint="eastAsia"/>
-          <w:lang w:eastAsia="zh-CN"/>
-        </w:rPr>
-        <w:t xml:space="preserve"> approach of parallelization is applied while training in batch mode</w:t>
-      </w:r>
-      <w:r>
-        <w:rPr>
-          <w:rFonts w:hint="eastAsia"/>
-          <w:lang w:eastAsia="zh-CN"/>
-        </w:rPr>
-        <w:t>, that is assigning a part of training dataset to each threa</w:t>
-      </w:r>
-      <w:r>
-        <w:rPr>
-          <w:rFonts w:hint="eastAsia"/>
-          <w:lang w:eastAsia="zh-CN"/>
-        </w:rPr>
-        <w:t>d and train them simultaneously</w:t>
-      </w:r>
-      <w:r>
-        <w:rPr>
-          <w:rFonts w:hint="eastAsia"/>
-          <w:lang w:eastAsia="zh-CN"/>
-        </w:rPr>
-        <w:t xml:space="preserve"> [</w:t>
-      </w:r>
-      <w:proofErr w:type="spellStart"/>
-      <w:r>
-        <w:rPr>
-          <w:rFonts w:hint="eastAsia"/>
-          <w:lang w:eastAsia="zh-CN"/>
-        </w:rPr>
-        <w:t>ref_parallel</w:t>
-      </w:r>
-      <w:proofErr w:type="spellEnd"/>
-      <w:r>
-        <w:rPr>
-          <w:rFonts w:hint="eastAsia"/>
-          <w:lang w:eastAsia="zh-CN"/>
-        </w:rPr>
-        <w:t>]</w:t>
+        <w:t xml:space="preserve"> [ref_parallel]</w:t>
       </w:r>
       <w:r>
         <w:rPr>
@@ -8567,27 +8301,33 @@
           <w:lang w:eastAsia="zh-CN"/>
         </w:rPr>
       </w:pPr>
-      <w:proofErr w:type="gramStart"/>
-      <w:r>
-        <w:t>Fig.</w:t>
-      </w:r>
-      <w:proofErr w:type="gramEnd"/>
-      <w:r>
-        <w:t xml:space="preserve"> </w:t>
-      </w:r>
-      <w:fldSimple w:instr=" SEQ Fig. \* ARABIC ">
-        <w:r>
-          <w:rPr>
-            <w:noProof/>
-          </w:rPr>
-          <w:t>4</w:t>
-        </w:r>
-      </w:fldSimple>
+      <w:r>
+        <w:t xml:space="preserve">Fig. </w:t>
+      </w:r>
+      <w:r>
+        <w:fldChar w:fldCharType="begin"/>
+      </w:r>
+      <w:r>
+        <w:instrText xml:space="preserve"> SEQ Fig. \* ARABIC </w:instrText>
+      </w:r>
+      <w:r>
+        <w:fldChar w:fldCharType="separate"/>
+      </w:r>
+      <w:r>
+        <w:rPr>
+          <w:noProof/>
+        </w:rPr>
+        <w:t>4</w:t>
+      </w:r>
+      <w:r>
+        <w:rPr>
+          <w:noProof/>
+        </w:rPr>
+        <w:fldChar w:fldCharType="end"/>
+      </w:r>
       <w:r>
         <w:t xml:space="preserve">.  </w:t>
       </w:r>
-      <w:proofErr w:type="spellStart"/>
-      <w:proofErr w:type="gramStart"/>
       <w:r>
         <w:rPr>
           <w:rFonts w:hint="eastAsia"/>
@@ -8595,8 +8335,6 @@
         </w:rPr>
         <w:t>aaaaaaaaa</w:t>
       </w:r>
-      <w:proofErr w:type="spellEnd"/>
-      <w:proofErr w:type="gramEnd"/>
       <w:r>
         <w:t>.</w:t>
       </w:r>
@@ -8726,27 +8464,36 @@
           <w:lang w:eastAsia="zh-CN"/>
         </w:rPr>
       </w:pPr>
-      <w:proofErr w:type="gramStart"/>
-      <w:r>
-        <w:t>Fig.</w:t>
-      </w:r>
-      <w:proofErr w:type="gramEnd"/>
-      <w:r>
-        <w:t xml:space="preserve"> </w:t>
-      </w:r>
-      <w:fldSimple w:instr=" SEQ Fig. \* ARABIC ">
-        <w:r>
-          <w:rPr>
-            <w:noProof/>
-          </w:rPr>
-          <w:t>5</w:t>
-        </w:r>
-      </w:fldSimple>
+      <w:r>
+        <w:t xml:space="preserve">Fig. </w:t>
+      </w:r>
+      <w:r>
+        <w:fldChar w:fldCharType="begin"/>
+      </w:r>
+      <w:r>
+        <w:instrText xml:space="preserve"> SEQ Fig. \* ARA</w:instrText>
+      </w:r>
+      <w:r>
+        <w:instrText xml:space="preserve">BIC </w:instrText>
+      </w:r>
+      <w:r>
+        <w:fldChar w:fldCharType="separate"/>
+      </w:r>
+      <w:r>
+        <w:rPr>
+          <w:noProof/>
+        </w:rPr>
+        <w:t>5</w:t>
+      </w:r>
+      <w:r>
+        <w:rPr>
+          <w:noProof/>
+        </w:rPr>
+        <w:fldChar w:fldCharType="end"/>
+      </w:r>
       <w:r>
         <w:t xml:space="preserve">.  </w:t>
       </w:r>
-      <w:proofErr w:type="spellStart"/>
-      <w:proofErr w:type="gramStart"/>
       <w:r>
         <w:rPr>
           <w:rFonts w:hint="eastAsia"/>
@@ -8754,8 +8501,6 @@
         </w:rPr>
         <w:t>aaaaaaaaa</w:t>
       </w:r>
-      <w:proofErr w:type="spellEnd"/>
-      <w:proofErr w:type="gramEnd"/>
       <w:r>
         <w:t>.</w:t>
       </w:r>
@@ -9379,14 +9124,7 @@
               <w:rFonts w:ascii="Cambria Math" w:hAnsi="Cambria Math"/>
               <w:lang w:eastAsia="zh-CN"/>
             </w:rPr>
-            <m:t>=</m:t>
-          </m:r>
-          <m:r>
-            <w:rPr>
-              <w:rFonts w:ascii="Cambria Math" w:hAnsi="Cambria Math"/>
-              <w:lang w:eastAsia="zh-CN"/>
-            </w:rPr>
-            <m:t>p</m:t>
+            <m:t>=p</m:t>
           </m:r>
         </m:oMath>
       </m:oMathPara>
@@ -9755,19 +9493,11 @@
           <w:lang w:eastAsia="zh-CN"/>
         </w:rPr>
       </w:pPr>
-      <w:proofErr w:type="gramStart"/>
       <w:r>
         <w:rPr>
           <w:lang w:eastAsia="zh-CN"/>
         </w:rPr>
-        <w:t>where</w:t>
-      </w:r>
-      <w:proofErr w:type="gramEnd"/>
-      <w:r>
-        <w:rPr>
-          <w:lang w:eastAsia="zh-CN"/>
-        </w:rPr>
-        <w:t xml:space="preserve"> </w:t>
+        <w:t xml:space="preserve">where </w:t>
       </w:r>
       <m:oMath>
         <m:sSub>
@@ -9811,7 +9541,6 @@
       <w:pPr>
         <w:pStyle w:val="Text"/>
         <w:rPr>
-          <w:rFonts w:hint="eastAsia"/>
           <w:lang w:eastAsia="zh-CN"/>
         </w:rPr>
       </w:pPr>
@@ -9828,7 +9557,6 @@
         <w:ind w:firstLine="0"/>
         <w:jc w:val="center"/>
         <w:rPr>
-          <w:rFonts w:hint="eastAsia"/>
           <w:lang w:eastAsia="zh-CN"/>
         </w:rPr>
       </w:pPr>
@@ -9883,50 +9611,148 @@
       <w:pPr>
         <w:pStyle w:val="IEEEFigureCaption"/>
         <w:rPr>
+          <w:lang w:eastAsia="zh-CN"/>
+        </w:rPr>
+      </w:pPr>
+      <w:r>
+        <w:t xml:space="preserve">Fig. </w:t>
+      </w:r>
+      <w:fldSimple w:instr=" SEQ Fig. \* ARABIC ">
+        <w:r>
+          <w:rPr>
+            <w:noProof/>
+          </w:rPr>
+          <w:t>6</w:t>
+        </w:r>
+      </w:fldSimple>
+      <w:r>
+        <w:t xml:space="preserve">.  </w:t>
+      </w:r>
+      <w:r>
+        <w:rPr>
           <w:rFonts w:hint="eastAsia"/>
           <w:lang w:eastAsia="zh-CN"/>
         </w:rPr>
-      </w:pPr>
-      <w:proofErr w:type="gramStart"/>
-      <w:r>
-        <w:t>Fig.</w:t>
-      </w:r>
-      <w:proofErr w:type="gramEnd"/>
-      <w:r>
-        <w:t xml:space="preserve"> </w:t>
-      </w:r>
-      <w:r>
-        <w:fldChar w:fldCharType="begin"/>
-      </w:r>
-      <w:r>
-        <w:instrText xml:space="preserve"> SEQ Fig. \* ARABIC </w:instrText>
-      </w:r>
-      <w:r>
-        <w:fldChar w:fldCharType="separate"/>
-      </w:r>
-      <w:r>
-        <w:rPr>
-          <w:noProof/>
-        </w:rPr>
-        <w:t>6</w:t>
-      </w:r>
-      <w:r>
-        <w:fldChar w:fldCharType="end"/>
-      </w:r>
-      <w:r>
-        <w:t xml:space="preserve">.  </w:t>
-      </w:r>
-      <w:proofErr w:type="spellStart"/>
-      <w:proofErr w:type="gramStart"/>
-      <w:r>
+        <w:t>aaaaaaaaa</w:t>
+      </w:r>
+      <w:r>
+        <w:t>.</w:t>
+      </w:r>
+    </w:p>
+    <w:p>
+      <w:pPr>
+        <w:pStyle w:val="Text"/>
         <w:rPr>
           <w:rFonts w:hint="eastAsia"/>
           <w:lang w:eastAsia="zh-CN"/>
         </w:rPr>
+      </w:pPr>
+      <w:r>
+        <w:rPr>
+          <w:lang w:eastAsia="zh-CN"/>
+        </w:rPr>
+        <w:t>Current input and output of a weight or a neuron will be stored for each input pattern in order to provide any convenience in processing weight update algorithm.</w:t>
+      </w:r>
+    </w:p>
+    <w:p>
+      <w:pPr>
+        <w:pStyle w:val="Text"/>
+        <w:ind w:firstLine="0"/>
+        <w:jc w:val="center"/>
+        <w:rPr>
+          <w:rFonts w:hint="eastAsia"/>
+          <w:lang w:eastAsia="zh-CN"/>
+        </w:rPr>
+      </w:pPr>
+      <w:r>
+        <w:rPr>
+          <w:noProof/>
+        </w:rPr>
+        <w:drawing>
+          <wp:inline distT="0" distB="0" distL="0" distR="0" wp14:anchorId="413FA64B" wp14:editId="17D61946">
+            <wp:extent cx="3200400" cy="768350"/>
+            <wp:effectExtent l="0" t="0" r="0" b="0"/>
+            <wp:docPr id="11" name="Picture 11"/>
+            <wp:cNvGraphicFramePr>
+              <a:graphicFrameLocks xmlns:a="http://schemas.openxmlformats.org/drawingml/2006/main" noChangeAspect="1"/>
+            </wp:cNvGraphicFramePr>
+            <a:graphic xmlns:a="http://schemas.openxmlformats.org/drawingml/2006/main">
+              <a:graphicData uri="http://schemas.openxmlformats.org/drawingml/2006/picture">
+                <pic:pic xmlns:pic="http://schemas.openxmlformats.org/drawingml/2006/picture">
+                  <pic:nvPicPr>
+                    <pic:cNvPr id="0" name="pic_7.png"/>
+                    <pic:cNvPicPr/>
+                  </pic:nvPicPr>
+                  <pic:blipFill>
+                    <a:blip r:embed="rId15">
+                      <a:extLst>
+                        <a:ext uri="{28A0092B-C50C-407E-A947-70E740481C1C}">
+                          <a14:useLocalDpi xmlns:a14="http://schemas.microsoft.com/office/drawing/2010/main" val="0"/>
+                        </a:ext>
+                      </a:extLst>
+                    </a:blip>
+                    <a:stretch>
+                      <a:fillRect/>
+                    </a:stretch>
+                  </pic:blipFill>
+                  <pic:spPr>
+                    <a:xfrm>
+                      <a:off x="0" y="0"/>
+                      <a:ext cx="3200400" cy="768350"/>
+                    </a:xfrm>
+                    <a:prstGeom prst="rect">
+                      <a:avLst/>
+                    </a:prstGeom>
+                  </pic:spPr>
+                </pic:pic>
+              </a:graphicData>
+            </a:graphic>
+          </wp:inline>
+        </w:drawing>
+      </w:r>
+    </w:p>
+    <w:p>
+      <w:pPr>
+        <w:pStyle w:val="IEEEFigureCaption"/>
+        <w:rPr>
+          <w:rFonts w:hint="eastAsia"/>
+          <w:lang w:eastAsia="zh-CN"/>
+        </w:rPr>
+      </w:pPr>
+      <w:r>
+        <w:t xml:space="preserve">Fig. </w:t>
+      </w:r>
+      <w:r>
+        <w:fldChar w:fldCharType="begin"/>
+      </w:r>
+      <w:r>
+        <w:instrText xml:space="preserve"> SEQ Fig. \* ARABIC </w:instrText>
+      </w:r>
+      <w:r>
+        <w:fldChar w:fldCharType="separate"/>
+      </w:r>
+      <w:r>
+        <w:rPr>
+          <w:noProof/>
+        </w:rPr>
+        <w:t>5</w:t>
+      </w:r>
+      <w:r>
+        <w:rPr>
+          <w:noProof/>
+        </w:rPr>
+        <w:fldChar w:fldCharType="end"/>
+      </w:r>
+      <w:r>
+        <w:t xml:space="preserve">.  </w:t>
+      </w:r>
+      <w:r>
+        <w:rPr>
+          <w:rFonts w:hint="eastAsia"/>
+          <w:lang w:eastAsia="zh-CN"/>
+        </w:rPr>
         <w:t>aaaaaaaaa</w:t>
       </w:r>
-      <w:proofErr w:type="spellEnd"/>
-      <w:proofErr w:type="gramEnd"/>
       <w:r>
         <w:t>.</w:t>
       </w:r>
@@ -9935,48 +9761,6 @@
     </w:p>
     <w:p>
       <w:pPr>
-        <w:pStyle w:val="Text"/>
-        <w:rPr>
-          <w:lang w:eastAsia="zh-CN"/>
-        </w:rPr>
-      </w:pPr>
-      <w:r>
-        <w:rPr>
-          <w:lang w:eastAsia="zh-CN"/>
-        </w:rPr>
-        <w:t>Current input and output of a weight or a neuron will be stored for each input pattern in order to provide any convenience in processing weight update algorithm.</w:t>
-      </w:r>
-    </w:p>
-    <w:p>
-      <w:pPr>
-        <w:pStyle w:val="Text"/>
-        <w:rPr>
-          <w:lang w:eastAsia="zh-CN"/>
-        </w:rPr>
-      </w:pPr>
-      <w:r>
-        <w:rPr>
-          <w:lang w:eastAsia="zh-CN"/>
-        </w:rPr>
-        <w:t>[</w:t>
-      </w:r>
-      <w:proofErr w:type="gramStart"/>
-      <w:r>
-        <w:rPr>
-          <w:lang w:eastAsia="zh-CN"/>
-        </w:rPr>
-        <w:t>pic</w:t>
-      </w:r>
-      <w:proofErr w:type="gramEnd"/>
-      <w:r>
-        <w:rPr>
-          <w:lang w:eastAsia="zh-CN"/>
-        </w:rPr>
-        <w:t xml:space="preserve"> weight and neuron]</w:t>
-      </w:r>
-    </w:p>
-    <w:p>
-      <w:pPr>
         <w:pStyle w:val="Heading2"/>
         <w:rPr>
           <w:lang w:eastAsia="zh-CN"/>
@@ -10054,21 +9838,7 @@
         <w:rPr>
           <w:lang w:eastAsia="zh-CN"/>
         </w:rPr>
-        <w:t>[</w:t>
-      </w:r>
-      <w:proofErr w:type="gramStart"/>
-      <w:r>
-        <w:rPr>
-          <w:lang w:eastAsia="zh-CN"/>
-        </w:rPr>
-        <w:t>pic</w:t>
-      </w:r>
-      <w:proofErr w:type="gramEnd"/>
-      <w:r>
-        <w:rPr>
-          <w:lang w:eastAsia="zh-CN"/>
-        </w:rPr>
-        <w:t xml:space="preserve"> weight generalization]</w:t>
+        <w:t>[pic weight generalization]</w:t>
       </w:r>
     </w:p>
     <w:p>
@@ -10118,6 +9888,7 @@
         <w:pStyle w:val="ReferenceHead"/>
       </w:pPr>
       <w:r>
+        <w:lastRenderedPageBreak/>
         <w:t>References</w:t>
       </w:r>
     </w:p>
@@ -10131,7 +9902,6 @@
         <w:pStyle w:val="Heading1"/>
       </w:pPr>
       <w:r>
-        <w:lastRenderedPageBreak/>
         <w:t>Guidelines For Manuscript Prepar</w:t>
       </w:r>
       <w:r>
@@ -10165,15 +9935,7 @@
         <w:t>Word</w:t>
       </w:r>
       <w:r>
-        <w:t xml:space="preserve"> window (for example, the style at this point in the document is “Text”). Highlight a section that you want to designate with a certain style, </w:t>
-      </w:r>
-      <w:proofErr w:type="gramStart"/>
-      <w:r>
-        <w:t>then</w:t>
-      </w:r>
-      <w:proofErr w:type="gramEnd"/>
-      <w:r>
-        <w:t xml:space="preserve"> select the appropriate name on the style menu. The style will adjust your fonts and line spacing. </w:t>
+        <w:t xml:space="preserve"> window (for example, the style at this point in the document is “Text”). Highlight a section that you want to designate with a certain style, then select the appropriate name on the style menu. The style will adjust your fonts and line spacing. </w:t>
       </w:r>
       <w:r>
         <w:rPr>
@@ -10297,15 +10059,7 @@
         <w:t xml:space="preserve">Use </w:t>
       </w:r>
       <w:r>
-        <w:t>“</w:t>
-      </w:r>
-      <w:proofErr w:type="spellStart"/>
-      <w:r>
-        <w:t>Wb</w:t>
-      </w:r>
-      <w:proofErr w:type="spellEnd"/>
-      <w:r>
-        <w:t>/m</w:t>
+        <w:t>“Wb/m</w:t>
       </w:r>
       <w:r>
         <w:rPr>
@@ -10314,23 +10068,7 @@
         <w:t>2</w:t>
       </w:r>
       <w:r>
-        <w:t>” or “</w:t>
-      </w:r>
-      <w:proofErr w:type="spellStart"/>
-      <w:r>
-        <w:t>webers</w:t>
-      </w:r>
-      <w:proofErr w:type="spellEnd"/>
-      <w:r>
-        <w:t xml:space="preserve"> per square meter,” not “</w:t>
-      </w:r>
-      <w:proofErr w:type="spellStart"/>
-      <w:r>
-        <w:t>webers</w:t>
-      </w:r>
-      <w:proofErr w:type="spellEnd"/>
-      <w:r>
-        <w:t>/m</w:t>
+        <w:t>” or “webers per square meter,” not “webers/m</w:t>
       </w:r>
       <w:r>
         <w:rPr>
@@ -10339,13 +10077,8 @@
         <w:t>2</w:t>
       </w:r>
       <w:r>
-        <w:t xml:space="preserve">.” </w:t>
-      </w:r>
-      <w:proofErr w:type="gramStart"/>
-      <w:r>
-        <w:t>When expressing a range of values, write “7 to 9” or “7-9,” not “7~9.”</w:t>
-      </w:r>
-      <w:proofErr w:type="gramEnd"/>
+        <w:t>.” When expressing a range of values, write “7 to 9” or “7-9,” not “7~9.”</w:t>
+      </w:r>
     </w:p>
     <w:p>
       <w:pPr>
@@ -10360,11 +10093,8 @@
         <w:pStyle w:val="Text"/>
       </w:pPr>
       <w:r>
-        <w:t xml:space="preserve">If you wish, you may write in the first person singular or plural and use the active voice (“I observed that ...” or “We observed that ...” instead of “It was observed that ...”). </w:t>
-      </w:r>
-      <w:r>
         <w:lastRenderedPageBreak/>
-        <w:t>Remember to check spelling. If your native language is not English, please get a native English-speaking colleague to carefully proofread your paper.</w:t>
+        <w:t>If you wish, you may write in the first person singular or plural and use the active voice (“I observed that ...” or “We observed that ...” instead of “It was observed that ...”). Remember to check spelling. If your native language is not English, please get a native English-speaking colleague to carefully proofread your paper.</w:t>
       </w:r>
     </w:p>
     <w:p>
@@ -10393,7 +10123,7 @@
       <w:r>
         <w:t xml:space="preserve">First, download a PostScript printer driver from </w:t>
       </w:r>
-      <w:hyperlink r:id="rId15" w:history="1">
+      <w:hyperlink r:id="rId16" w:history="1">
         <w:r>
           <w:rPr>
             <w:rStyle w:val="Hyperlink"/>
@@ -10404,7 +10134,7 @@
       <w:r>
         <w:t xml:space="preserve"> (for Windows) or from </w:t>
       </w:r>
-      <w:hyperlink r:id="rId16" w:history="1">
+      <w:hyperlink r:id="rId17" w:history="1">
         <w:r>
           <w:rPr>
             <w:rStyle w:val="Hyperlink"/>
@@ -10422,15 +10152,7 @@
         <w:t>Word,</w:t>
       </w:r>
       <w:r>
-        <w:t xml:space="preserve"> paste your figure into a new document. Print to a file using the PostScript printer driver. File names should be of the form “fig5.ps.” Use Open Type fonts when creating your figures, if possible. A listing of the acceptable fonts are as follows: Open Type Fonts: Times Roman, Helvetica, Helvetica Narrow, Courier, Symbol, Palatino, Avant </w:t>
-      </w:r>
-      <w:proofErr w:type="spellStart"/>
-      <w:r>
-        <w:t>Garde</w:t>
-      </w:r>
-      <w:proofErr w:type="spellEnd"/>
-      <w:r>
-        <w:t>, Bookman, Zapf Chancery, Zapf Dingbats, and New Century Schoolbook.</w:t>
+        <w:t xml:space="preserve"> paste your figure into a new document. Print to a file using the PostScript printer driver. File names should be of the form “fig5.ps.” Use Open Type fonts when creating your figures, if possible. A listing of the acceptable fonts are as follows: Open Type Fonts: Times Roman, Helvetica, Helvetica Narrow, Courier, Symbol, Palatino, Avant Garde, Bookman, Zapf Chancery, Zapf Dingbats, and New Century Schoolbook.</w:t>
       </w:r>
     </w:p>
     <w:p>
@@ -10465,7 +10187,6 @@
       <w:r>
         <w:t xml:space="preserve"> use either the Microsoft Equation Editor or the </w:t>
       </w:r>
-      <w:proofErr w:type="spellStart"/>
       <w:r>
         <w:rPr>
           <w:i/>
@@ -10473,7 +10194,6 @@
         </w:rPr>
         <w:t>MathType</w:t>
       </w:r>
-      <w:proofErr w:type="spellEnd"/>
       <w:r>
         <w:t xml:space="preserve"> add-on (http://www.mathtype.com) for equations in your paper (Insert | Object | Create New | Microsoft Equation </w:t>
       </w:r>
@@ -10485,15 +10205,7 @@
         <w:t>or</w:t>
       </w:r>
       <w:r>
-        <w:t xml:space="preserve"> </w:t>
-      </w:r>
-      <w:proofErr w:type="spellStart"/>
-      <w:r>
-        <w:t>MathType</w:t>
-      </w:r>
-      <w:proofErr w:type="spellEnd"/>
-      <w:r>
-        <w:t xml:space="preserve"> Equation). “Float over text” should </w:t>
+        <w:t xml:space="preserve"> MathType Equation). “Float over text” should </w:t>
       </w:r>
       <w:r>
         <w:rPr>
@@ -10519,23 +10231,7 @@
         <w:pStyle w:val="Text"/>
       </w:pPr>
       <w:r>
-        <w:t xml:space="preserve">Number equations consecutively with equation numbers in parentheses flush with the right margin, as in (1). First use the equation editor to create the equation. Then select the “Equation” markup style. Press the tab key and write the equation number in parentheses. To make your equations more compact, you may use the solidus </w:t>
-      </w:r>
-      <w:proofErr w:type="gramStart"/>
-      <w:r>
-        <w:t>( /</w:t>
-      </w:r>
-      <w:proofErr w:type="gramEnd"/>
-      <w:r>
-        <w:t xml:space="preserve"> ), the </w:t>
-      </w:r>
-      <w:proofErr w:type="spellStart"/>
-      <w:r>
-        <w:t>exp</w:t>
-      </w:r>
-      <w:proofErr w:type="spellEnd"/>
-      <w:r>
-        <w:t xml:space="preserve"> function, or appropriate exponents. Use parentheses to avoid ambiguities in denominators. Punctuate equations when they are part of a sentence, as in</w:t>
+        <w:t>Number equations consecutively with equation numbers in parentheses flush with the right margin, as in (1). First use the equation editor to create the equation. Then select the “Equation” markup style. Press the tab key and write the equation number in parentheses. To make your equations more compact, you may use the solidus ( / ), the exp function, or appropriate exponents. Use parentheses to avoid ambiguities in denominators. Punctuate equations when they are part of a sentence, as in</w:t>
       </w:r>
     </w:p>
     <w:p>
@@ -10572,9 +10268,9 @@
             <o:lock v:ext="edit" aspectratio="t"/>
           </v:shapetype>
           <v:shape id="_x0000_i1025" type="#_x0000_t75" style="width:226pt;height:45.7pt" o:ole="" fillcolor="window">
-            <v:imagedata r:id="rId17" o:title=""/>
+            <v:imagedata r:id="rId18" o:title=""/>
           </v:shape>
-          <o:OLEObject Type="Embed" ProgID="Equation.3" ShapeID="_x0000_i1025" DrawAspect="Content" ObjectID="_1471021525" r:id="rId18"/>
+          <o:OLEObject Type="Embed" ProgID="Equation.3" ShapeID="_x0000_i1025" DrawAspect="Content" ObjectID="_1471111356" r:id="rId19"/>
         </w:object>
       </w:r>
       <w:r>
@@ -10806,7 +10502,7 @@
       <w:r>
         <w:t xml:space="preserve">guide is available at </w:t>
       </w:r>
-      <w:hyperlink r:id="rId19" w:history="1">
+      <w:hyperlink r:id="rId20" w:history="1">
         <w:r>
           <w:rPr>
             <w:rStyle w:val="Hyperlink"/>
@@ -10916,7 +10612,7 @@
                                           </pic:cNvPicPr>
                                         </pic:nvPicPr>
                                         <pic:blipFill>
-                                          <a:blip r:embed="rId20">
+                                          <a:blip r:embed="rId21">
                                             <a:extLst>
                                               <a:ext uri="{28A0092B-C50C-407E-A947-70E740481C1C}">
                                                 <a14:useLocalDpi xmlns:a14="http://schemas.microsoft.com/office/drawing/2010/main" val="0"/>
@@ -10953,21 +10649,8 @@
                               <w:pStyle w:val="FootnoteText"/>
                               <w:ind w:firstLine="0"/>
                             </w:pPr>
-                            <w:proofErr w:type="gramStart"/>
                             <w:r>
-                              <w:t>Fig. 1.</w:t>
-                            </w:r>
-                            <w:proofErr w:type="gramEnd"/>
-                            <w:r>
-                              <w:t xml:space="preserve">  </w:t>
-                            </w:r>
-                            <w:proofErr w:type="gramStart"/>
-                            <w:r>
-                              <w:t>Magnetization as a function of applied field.</w:t>
-                            </w:r>
-                            <w:proofErr w:type="gramEnd"/>
-                            <w:r>
-                              <w:t xml:space="preserve"> Note that “Fig.” is abbreviated. There is a period after the figure number, followed by two spaces. It is good practice to explain the significance of the figure in the caption.</w:t>
+                              <w:t>Fig. 1.  Magnetization as a function of applied field. Note that “Fig.” is abbreviated. There is a period after the figure number, followed by two spaces. It is good practice to explain the significance of the figure in the caption.</w:t>
                             </w:r>
                           </w:p>
                           <w:p>
@@ -11034,7 +10717,7 @@
                                     </pic:cNvPicPr>
                                   </pic:nvPicPr>
                                   <pic:blipFill>
-                                    <a:blip r:embed="rId21">
+                                    <a:blip r:embed="rId22">
                                       <a:extLst>
                                         <a:ext uri="{28A0092B-C50C-407E-A947-70E740481C1C}">
                                           <a14:useLocalDpi xmlns:a14="http://schemas.microsoft.com/office/drawing/2010/main" val="0"/>
@@ -11380,23 +11063,7 @@
                                       <w:sz w:val="16"/>
                                       <w:szCs w:val="16"/>
                                     </w:rPr>
-                                    <w:t xml:space="preserve">1 </w:t>
-                                  </w:r>
-                                  <w:proofErr w:type="spellStart"/>
-                                  <w:r>
-                                    <w:rPr>
-                                      <w:sz w:val="16"/>
-                                      <w:szCs w:val="16"/>
-                                    </w:rPr>
-                                    <w:t>Mx</w:t>
-                                  </w:r>
-                                  <w:proofErr w:type="spellEnd"/>
-                                  <w:r>
-                                    <w:rPr>
-                                      <w:sz w:val="16"/>
-                                      <w:szCs w:val="16"/>
-                                    </w:rPr>
-                                    <w:t xml:space="preserve"> </w:t>
+                                    <w:t xml:space="preserve">1 Mx </w:t>
                                   </w:r>
                                   <w:r>
                                     <w:rPr>
@@ -11433,23 +11100,7 @@
                                       <w:sz w:val="16"/>
                                       <w:szCs w:val="16"/>
                                     </w:rPr>
-                                    <w:t xml:space="preserve"> </w:t>
-                                  </w:r>
-                                  <w:proofErr w:type="spellStart"/>
-                                  <w:r>
-                                    <w:rPr>
-                                      <w:sz w:val="16"/>
-                                      <w:szCs w:val="16"/>
-                                    </w:rPr>
-                                    <w:t>Wb</w:t>
-                                  </w:r>
-                                  <w:proofErr w:type="spellEnd"/>
-                                  <w:r>
-                                    <w:rPr>
-                                      <w:sz w:val="16"/>
-                                      <w:szCs w:val="16"/>
-                                    </w:rPr>
-                                    <w:t xml:space="preserve"> = 10</w:t>
+                                    <w:t xml:space="preserve"> Wb = 10</w:t>
                                   </w:r>
                                   <w:r>
                                     <w:rPr>
@@ -11632,23 +11283,7 @@
                                       <w:sz w:val="16"/>
                                       <w:szCs w:val="16"/>
                                     </w:rPr>
-                                    <w:t xml:space="preserve"> </w:t>
-                                  </w:r>
-                                  <w:proofErr w:type="spellStart"/>
-                                  <w:r>
-                                    <w:rPr>
-                                      <w:sz w:val="16"/>
-                                      <w:szCs w:val="16"/>
-                                    </w:rPr>
-                                    <w:t>Wb</w:t>
-                                  </w:r>
-                                  <w:proofErr w:type="spellEnd"/>
-                                  <w:r>
-                                    <w:rPr>
-                                      <w:sz w:val="16"/>
-                                      <w:szCs w:val="16"/>
-                                    </w:rPr>
-                                    <w:t>/m</w:t>
+                                    <w:t xml:space="preserve"> Wb/m</w:t>
                                   </w:r>
                                   <w:r>
                                     <w:rPr>
@@ -11740,23 +11375,7 @@
                                       <w:sz w:val="16"/>
                                       <w:szCs w:val="16"/>
                                     </w:rPr>
-                                    <w:t xml:space="preserve">1 </w:t>
-                                  </w:r>
-                                  <w:proofErr w:type="spellStart"/>
-                                  <w:r>
-                                    <w:rPr>
-                                      <w:sz w:val="16"/>
-                                      <w:szCs w:val="16"/>
-                                    </w:rPr>
-                                    <w:t>Oe</w:t>
-                                  </w:r>
-                                  <w:proofErr w:type="spellEnd"/>
-                                  <w:r>
-                                    <w:rPr>
-                                      <w:sz w:val="16"/>
-                                      <w:szCs w:val="16"/>
-                                    </w:rPr>
-                                    <w:t xml:space="preserve"> </w:t>
+                                    <w:t xml:space="preserve">1 Oe </w:t>
                                   </w:r>
                                   <w:r>
                                     <w:rPr>
@@ -12346,23 +11965,7 @@
                                       <w:sz w:val="16"/>
                                       <w:szCs w:val="16"/>
                                     </w:rPr>
-                                    <w:t>1 erg/(</w:t>
-                                  </w:r>
-                                  <w:proofErr w:type="spellStart"/>
-                                  <w:r>
-                                    <w:rPr>
-                                      <w:sz w:val="16"/>
-                                      <w:szCs w:val="16"/>
-                                    </w:rPr>
-                                    <w:t>G·g</w:t>
-                                  </w:r>
-                                  <w:proofErr w:type="spellEnd"/>
-                                  <w:r>
-                                    <w:rPr>
-                                      <w:sz w:val="16"/>
-                                      <w:szCs w:val="16"/>
-                                    </w:rPr>
-                                    <w:t xml:space="preserve">) = 1 emu/g </w:t>
+                                    <w:t xml:space="preserve">1 erg/(G·g) = 1 emu/g </w:t>
                                   </w:r>
                                   <w:r>
                                     <w:rPr>
@@ -12570,17 +12173,8 @@
                                       <w:sz w:val="16"/>
                                       <w:szCs w:val="16"/>
                                     </w:rPr>
-                                    <w:t xml:space="preserve"> </w:t>
+                                    <w:t xml:space="preserve"> Wb·m</w:t>
                                   </w:r>
-                                  <w:proofErr w:type="spellStart"/>
-                                  <w:r>
-                                    <w:rPr>
-                                      <w:sz w:val="16"/>
-                                      <w:szCs w:val="16"/>
-                                    </w:rPr>
-                                    <w:t>Wb·m</w:t>
-                                  </w:r>
-                                  <w:proofErr w:type="spellEnd"/>
                                 </w:p>
                               </w:tc>
                             </w:tr>
@@ -13285,39 +12879,7 @@
                                       <w:sz w:val="16"/>
                                       <w:szCs w:val="16"/>
                                     </w:rPr>
-                                    <w:t xml:space="preserve"> </w:t>
-                                  </w:r>
-                                  <w:proofErr w:type="spellStart"/>
-                                  <w:r>
-                                    <w:rPr>
-                                      <w:sz w:val="16"/>
-                                      <w:szCs w:val="16"/>
-                                    </w:rPr>
-                                    <w:t>Wb</w:t>
-                                  </w:r>
-                                  <w:proofErr w:type="spellEnd"/>
-                                  <w:r>
-                                    <w:rPr>
-                                      <w:sz w:val="16"/>
-                                      <w:szCs w:val="16"/>
-                                    </w:rPr>
-                                    <w:t>/(</w:t>
-                                  </w:r>
-                                  <w:proofErr w:type="spellStart"/>
-                                  <w:r>
-                                    <w:rPr>
-                                      <w:sz w:val="16"/>
-                                      <w:szCs w:val="16"/>
-                                    </w:rPr>
-                                    <w:t>A·m</w:t>
-                                  </w:r>
-                                  <w:proofErr w:type="spellEnd"/>
-                                  <w:r>
-                                    <w:rPr>
-                                      <w:sz w:val="16"/>
-                                      <w:szCs w:val="16"/>
-                                    </w:rPr>
-                                    <w:t>)</w:t>
+                                    <w:t xml:space="preserve"> Wb/(A·m)</w:t>
                                   </w:r>
                                 </w:p>
                               </w:tc>
@@ -13719,8 +13281,6 @@
                             <w:pPr>
                               <w:pStyle w:val="FootnoteText"/>
                             </w:pPr>
-                            <w:proofErr w:type="spellStart"/>
-                            <w:proofErr w:type="gramStart"/>
                             <w:r>
                               <w:rPr>
                                 <w:vertAlign w:val="superscript"/>
@@ -13728,60 +13288,7 @@
                               <w:t>a</w:t>
                             </w:r>
                             <w:r>
-                              <w:t>Gaussian</w:t>
-                            </w:r>
-                            <w:proofErr w:type="spellEnd"/>
-                            <w:proofErr w:type="gramEnd"/>
-                            <w:r>
-                              <w:t xml:space="preserve"> units are the same as cg emu for </w:t>
-                            </w:r>
-                            <w:proofErr w:type="spellStart"/>
-                            <w:r>
-                              <w:t>magnetostatics</w:t>
-                            </w:r>
-                            <w:proofErr w:type="spellEnd"/>
-                            <w:r>
-                              <w:t xml:space="preserve">; </w:t>
-                            </w:r>
-                            <w:proofErr w:type="spellStart"/>
-                            <w:r>
-                              <w:t>Mx</w:t>
-                            </w:r>
-                            <w:proofErr w:type="spellEnd"/>
-                            <w:r>
-                              <w:t xml:space="preserve"> = </w:t>
-                            </w:r>
-                            <w:proofErr w:type="spellStart"/>
-                            <w:r>
-                              <w:t>maxwell</w:t>
-                            </w:r>
-                            <w:proofErr w:type="spellEnd"/>
-                            <w:r>
-                              <w:t xml:space="preserve">, G = gauss, </w:t>
-                            </w:r>
-                            <w:proofErr w:type="spellStart"/>
-                            <w:r>
-                              <w:t>Oe</w:t>
-                            </w:r>
-                            <w:proofErr w:type="spellEnd"/>
-                            <w:r>
-                              <w:t xml:space="preserve"> = </w:t>
-                            </w:r>
-                            <w:proofErr w:type="spellStart"/>
-                            <w:r>
-                              <w:t>oersted</w:t>
-                            </w:r>
-                            <w:proofErr w:type="spellEnd"/>
-                            <w:r>
-                              <w:t xml:space="preserve">; </w:t>
-                            </w:r>
-                            <w:proofErr w:type="spellStart"/>
-                            <w:r>
-                              <w:t>Wb</w:t>
-                            </w:r>
-                            <w:proofErr w:type="spellEnd"/>
-                            <w:r>
-                              <w:t xml:space="preserve"> = weber, V = volt, s = second, T = tesla, m = meter, A = ampere, J = joule, kg = kilogram, H = henry.</w:t>
+                              <w:t>Gaussian units are the same as cg emu for magnetostatics; Mx = maxwell, G = gauss, Oe = oersted; Wb = weber, V = volt, s = second, T = tesla, m = meter, A = ampere, J = joule, kg = kilogram, H = henry.</w:t>
                             </w:r>
                           </w:p>
                           <w:p>
@@ -14034,23 +13541,7 @@
                                 <w:sz w:val="16"/>
                                 <w:szCs w:val="16"/>
                               </w:rPr>
-                              <w:t xml:space="preserve">1 </w:t>
-                            </w:r>
-                            <w:proofErr w:type="spellStart"/>
-                            <w:r>
-                              <w:rPr>
-                                <w:sz w:val="16"/>
-                                <w:szCs w:val="16"/>
-                              </w:rPr>
-                              <w:t>Mx</w:t>
-                            </w:r>
-                            <w:proofErr w:type="spellEnd"/>
-                            <w:r>
-                              <w:rPr>
-                                <w:sz w:val="16"/>
-                                <w:szCs w:val="16"/>
-                              </w:rPr>
-                              <w:t xml:space="preserve"> </w:t>
+                              <w:t xml:space="preserve">1 Mx </w:t>
                             </w:r>
                             <w:r>
                               <w:rPr>
@@ -14087,23 +13578,7 @@
                                 <w:sz w:val="16"/>
                                 <w:szCs w:val="16"/>
                               </w:rPr>
-                              <w:t xml:space="preserve"> </w:t>
-                            </w:r>
-                            <w:proofErr w:type="spellStart"/>
-                            <w:r>
-                              <w:rPr>
-                                <w:sz w:val="16"/>
-                                <w:szCs w:val="16"/>
-                              </w:rPr>
-                              <w:t>Wb</w:t>
-                            </w:r>
-                            <w:proofErr w:type="spellEnd"/>
-                            <w:r>
-                              <w:rPr>
-                                <w:sz w:val="16"/>
-                                <w:szCs w:val="16"/>
-                              </w:rPr>
-                              <w:t xml:space="preserve"> = 10</w:t>
+                              <w:t xml:space="preserve"> Wb = 10</w:t>
                             </w:r>
                             <w:r>
                               <w:rPr>
@@ -14286,23 +13761,7 @@
                                 <w:sz w:val="16"/>
                                 <w:szCs w:val="16"/>
                               </w:rPr>
-                              <w:t xml:space="preserve"> </w:t>
-                            </w:r>
-                            <w:proofErr w:type="spellStart"/>
-                            <w:r>
-                              <w:rPr>
-                                <w:sz w:val="16"/>
-                                <w:szCs w:val="16"/>
-                              </w:rPr>
-                              <w:t>Wb</w:t>
-                            </w:r>
-                            <w:proofErr w:type="spellEnd"/>
-                            <w:r>
-                              <w:rPr>
-                                <w:sz w:val="16"/>
-                                <w:szCs w:val="16"/>
-                              </w:rPr>
-                              <w:t>/m</w:t>
+                              <w:t xml:space="preserve"> Wb/m</w:t>
                             </w:r>
                             <w:r>
                               <w:rPr>
@@ -14394,23 +13853,7 @@
                                 <w:sz w:val="16"/>
                                 <w:szCs w:val="16"/>
                               </w:rPr>
-                              <w:t xml:space="preserve">1 </w:t>
-                            </w:r>
-                            <w:proofErr w:type="spellStart"/>
-                            <w:r>
-                              <w:rPr>
-                                <w:sz w:val="16"/>
-                                <w:szCs w:val="16"/>
-                              </w:rPr>
-                              <w:t>Oe</w:t>
-                            </w:r>
-                            <w:proofErr w:type="spellEnd"/>
-                            <w:r>
-                              <w:rPr>
-                                <w:sz w:val="16"/>
-                                <w:szCs w:val="16"/>
-                              </w:rPr>
-                              <w:t xml:space="preserve"> </w:t>
+                              <w:t xml:space="preserve">1 Oe </w:t>
                             </w:r>
                             <w:r>
                               <w:rPr>
@@ -15000,23 +14443,7 @@
                                 <w:sz w:val="16"/>
                                 <w:szCs w:val="16"/>
                               </w:rPr>
-                              <w:t>1 erg/(</w:t>
-                            </w:r>
-                            <w:proofErr w:type="spellStart"/>
-                            <w:r>
-                              <w:rPr>
-                                <w:sz w:val="16"/>
-                                <w:szCs w:val="16"/>
-                              </w:rPr>
-                              <w:t>G·g</w:t>
-                            </w:r>
-                            <w:proofErr w:type="spellEnd"/>
-                            <w:r>
-                              <w:rPr>
-                                <w:sz w:val="16"/>
-                                <w:szCs w:val="16"/>
-                              </w:rPr>
-                              <w:t xml:space="preserve">) = 1 emu/g </w:t>
+                              <w:t xml:space="preserve">1 erg/(G·g) = 1 emu/g </w:t>
                             </w:r>
                             <w:r>
                               <w:rPr>
@@ -15224,17 +14651,8 @@
                                 <w:sz w:val="16"/>
                                 <w:szCs w:val="16"/>
                               </w:rPr>
-                              <w:t xml:space="preserve"> </w:t>
+                              <w:t xml:space="preserve"> Wb·m</w:t>
                             </w:r>
-                            <w:proofErr w:type="spellStart"/>
-                            <w:r>
-                              <w:rPr>
-                                <w:sz w:val="16"/>
-                                <w:szCs w:val="16"/>
-                              </w:rPr>
-                              <w:t>Wb·m</w:t>
-                            </w:r>
-                            <w:proofErr w:type="spellEnd"/>
                           </w:p>
                         </w:tc>
                       </w:tr>
@@ -15939,39 +15357,7 @@
                                 <w:sz w:val="16"/>
                                 <w:szCs w:val="16"/>
                               </w:rPr>
-                              <w:t xml:space="preserve"> </w:t>
-                            </w:r>
-                            <w:proofErr w:type="spellStart"/>
-                            <w:r>
-                              <w:rPr>
-                                <w:sz w:val="16"/>
-                                <w:szCs w:val="16"/>
-                              </w:rPr>
-                              <w:t>Wb</w:t>
-                            </w:r>
-                            <w:proofErr w:type="spellEnd"/>
-                            <w:r>
-                              <w:rPr>
-                                <w:sz w:val="16"/>
-                                <w:szCs w:val="16"/>
-                              </w:rPr>
-                              <w:t>/(</w:t>
-                            </w:r>
-                            <w:proofErr w:type="spellStart"/>
-                            <w:r>
-                              <w:rPr>
-                                <w:sz w:val="16"/>
-                                <w:szCs w:val="16"/>
-                              </w:rPr>
-                              <w:t>A·m</w:t>
-                            </w:r>
-                            <w:proofErr w:type="spellEnd"/>
-                            <w:r>
-                              <w:rPr>
-                                <w:sz w:val="16"/>
-                                <w:szCs w:val="16"/>
-                              </w:rPr>
-                              <w:t>)</w:t>
+                              <w:t xml:space="preserve"> Wb/(A·m)</w:t>
                             </w:r>
                           </w:p>
                         </w:tc>
@@ -16373,8 +15759,6 @@
                       <w:pPr>
                         <w:pStyle w:val="FootnoteText"/>
                       </w:pPr>
-                      <w:proofErr w:type="spellStart"/>
-                      <w:proofErr w:type="gramStart"/>
                       <w:r>
                         <w:rPr>
                           <w:vertAlign w:val="superscript"/>
@@ -16382,60 +15766,7 @@
                         <w:t>a</w:t>
                       </w:r>
                       <w:r>
-                        <w:t>Gaussian</w:t>
-                      </w:r>
-                      <w:proofErr w:type="spellEnd"/>
-                      <w:proofErr w:type="gramEnd"/>
-                      <w:r>
-                        <w:t xml:space="preserve"> units are the same as cg emu for </w:t>
-                      </w:r>
-                      <w:proofErr w:type="spellStart"/>
-                      <w:r>
-                        <w:t>magnetostatics</w:t>
-                      </w:r>
-                      <w:proofErr w:type="spellEnd"/>
-                      <w:r>
-                        <w:t xml:space="preserve">; </w:t>
-                      </w:r>
-                      <w:proofErr w:type="spellStart"/>
-                      <w:r>
-                        <w:t>Mx</w:t>
-                      </w:r>
-                      <w:proofErr w:type="spellEnd"/>
-                      <w:r>
-                        <w:t xml:space="preserve"> = </w:t>
-                      </w:r>
-                      <w:proofErr w:type="spellStart"/>
-                      <w:r>
-                        <w:t>maxwell</w:t>
-                      </w:r>
-                      <w:proofErr w:type="spellEnd"/>
-                      <w:r>
-                        <w:t xml:space="preserve">, G = gauss, </w:t>
-                      </w:r>
-                      <w:proofErr w:type="spellStart"/>
-                      <w:r>
-                        <w:t>Oe</w:t>
-                      </w:r>
-                      <w:proofErr w:type="spellEnd"/>
-                      <w:r>
-                        <w:t xml:space="preserve"> = </w:t>
-                      </w:r>
-                      <w:proofErr w:type="spellStart"/>
-                      <w:r>
-                        <w:t>oersted</w:t>
-                      </w:r>
-                      <w:proofErr w:type="spellEnd"/>
-                      <w:r>
-                        <w:t xml:space="preserve">; </w:t>
-                      </w:r>
-                      <w:proofErr w:type="spellStart"/>
-                      <w:r>
-                        <w:t>Wb</w:t>
-                      </w:r>
-                      <w:proofErr w:type="spellEnd"/>
-                      <w:r>
-                        <w:t xml:space="preserve"> = weber, V = volt, s = second, T = tesla, m = meter, A = ampere, J = joule, kg = kilogram, H = henry.</w:t>
+                        <w:t>Gaussian units are the same as cg emu for magnetostatics; Mx = maxwell, G = gauss, Oe = oersted; Wb = weber, V = volt, s = second, T = tesla, m = meter, A = ampere, J = joule, kg = kilogram, H = henry.</w:t>
                       </w:r>
                     </w:p>
                     <w:p>
@@ -17423,22 +16754,17 @@
         <w:t>M</w:t>
       </w:r>
       <w:r>
-        <w:t>.” Put units in parentheses. Do not label axes only with units. As in Fig. 1, for example, write “Magnetization (A/m)” or “Magnetization (</w:t>
-      </w:r>
-      <w:proofErr w:type="gramStart"/>
-      <w:r>
-        <w:t>A</w:t>
-      </w:r>
-      <w:proofErr w:type="gramEnd"/>
+        <w:t>.” Put units in parentheses. Do not label axes only with units. As in Fig. 1, for example, write “Magnetization (A/m)” or “Magnetization (A</w:t>
+      </w:r>
       <w:r>
         <w:rPr>
           <w:position w:val="-2"/>
         </w:rPr>
         <w:object w:dxaOrig="100" w:dyaOrig="120" w14:anchorId="4BFEB9A2">
           <v:shape id="_x0000_i1026" type="#_x0000_t75" style="width:5pt;height:6.25pt" o:ole="" fillcolor="window">
-            <v:imagedata r:id="rId22" o:title=""/>
+            <v:imagedata r:id="rId23" o:title=""/>
           </v:shape>
-          <o:OLEObject Type="Embed" ProgID="Equation.3" ShapeID="_x0000_i1026" DrawAspect="Content" ObjectID="_1471021526" r:id="rId23"/>
+          <o:OLEObject Type="Embed" ProgID="Equation.3" ShapeID="_x0000_i1026" DrawAspect="Content" ObjectID="_1471111357" r:id="rId24"/>
         </w:object>
       </w:r>
       <w:r>
@@ -17774,7 +17100,7 @@
       <w:r>
         <w:t xml:space="preserve">The IEEE Graphics Checker Tool enables authors to pre-screen their graphics for compliance with IEEE Transactions and Journals standards before submission. The online tool, located at </w:t>
       </w:r>
-      <w:hyperlink r:id="rId24" w:history="1">
+      <w:hyperlink r:id="rId25" w:history="1">
         <w:r>
           <w:rPr>
             <w:rStyle w:val="Hyperlink"/>
@@ -17808,7 +17134,7 @@
       <w:r>
         <w:t xml:space="preserve"> Desk by e-mail at </w:t>
       </w:r>
-      <w:hyperlink r:id="rId25" w:history="1">
+      <w:hyperlink r:id="rId26" w:history="1">
         <w:r>
           <w:rPr>
             <w:rStyle w:val="Hyperlink"/>
@@ -18622,7 +17948,7 @@
         </w:rPr>
         <w:t xml:space="preserve">at </w:t>
       </w:r>
-      <w:hyperlink r:id="rId26" w:history="1">
+      <w:hyperlink r:id="rId27" w:history="1">
         <w:r>
           <w:rPr>
             <w:rStyle w:val="Hyperlink"/>
@@ -18778,7 +18104,7 @@
       <w:r>
         <w:t xml:space="preserve">An IEEE copyright form should accompany your final submission. You can get a .pdf, .html, or .doc version at </w:t>
       </w:r>
-      <w:hyperlink r:id="rId27" w:history="1">
+      <w:hyperlink r:id="rId28" w:history="1">
         <w:r>
           <w:rPr>
             <w:rStyle w:val="Hyperlink"/>
@@ -18877,7 +18203,7 @@
       <w:r>
         <w:t xml:space="preserve">At least two reviews are required for every paper submitted. For conference-related papers, the decision to accept or reject a paper is made by the conference editors and publications committee; the recommendations of the referees are advisory only. Indecipherable English is a valid reason for rejection. There is a service available that will help you improve your English for a fee, and the link to that service can be found at </w:t>
       </w:r>
-      <w:hyperlink r:id="rId28" w:history="1">
+      <w:hyperlink r:id="rId29" w:history="1">
         <w:r>
           <w:rPr>
             <w:rStyle w:val="Hyperlink"/>
@@ -20765,7 +20091,7 @@
         </w:rPr>
         <w:t xml:space="preserve"> </w:t>
       </w:r>
-      <w:hyperlink r:id="rId29" w:history="1">
+      <w:hyperlink r:id="rId30" w:history="1">
         <w:r>
           <w:t>htt</w:t>
         </w:r>
@@ -21588,7 +20914,7 @@
       <w:r>
         <w:t>le:</w:t>
       </w:r>
-      <w:hyperlink r:id="rId30" w:history="1">
+      <w:hyperlink r:id="rId31" w:history="1">
         <w:r>
           <w:t xml:space="preserve"> </w:t>
         </w:r>
@@ -22541,7 +21867,7 @@
         </w:rPr>
         <w:t xml:space="preserve">  </w:t>
       </w:r>
-      <w:hyperlink r:id="rId31" w:history="1">
+      <w:hyperlink r:id="rId32" w:history="1">
         <w:r>
           <w:rPr>
             <w:rStyle w:val="Hyperlink"/>
@@ -23754,7 +23080,7 @@
       <w:r>
         <w:t>e:</w:t>
       </w:r>
-      <w:hyperlink r:id="rId32" w:history="1">
+      <w:hyperlink r:id="rId33" w:history="1">
         <w:r>
           <w:t xml:space="preserve"> </w:t>
         </w:r>
@@ -24914,7 +24240,7 @@
       <w:r>
         <w:t>ail:</w:t>
       </w:r>
-      <w:hyperlink r:id="rId33" w:history="1">
+      <w:hyperlink r:id="rId34" w:history="1">
         <w:r>
           <w:t xml:space="preserve"> HU</w:t>
         </w:r>
@@ -27371,7 +26697,7 @@
                     <pic:cNvPicPr/>
                   </pic:nvPicPr>
                   <pic:blipFill>
-                    <a:blip r:embed="rId34">
+                    <a:blip r:embed="rId35">
                       <a:extLst>
                         <a:ext uri="{28A0092B-C50C-407E-A947-70E740481C1C}">
                           <a14:useLocalDpi xmlns:a14="http://schemas.microsoft.com/office/drawing/2010/main" val="0"/>
@@ -27433,7 +26759,7 @@
                     <pic:cNvPicPr/>
                   </pic:nvPicPr>
                   <pic:blipFill>
-                    <a:blip r:embed="rId35">
+                    <a:blip r:embed="rId36">
                       <a:extLst>
                         <a:ext uri="{28A0092B-C50C-407E-A947-70E740481C1C}">
                           <a14:useLocalDpi xmlns:a14="http://schemas.microsoft.com/office/drawing/2010/main" val="0"/>
@@ -27652,7 +26978,7 @@
                     <pic:cNvPicPr/>
                   </pic:nvPicPr>
                   <pic:blipFill>
-                    <a:blip r:embed="rId36">
+                    <a:blip r:embed="rId37">
                       <a:extLst>
                         <a:ext uri="{28A0092B-C50C-407E-A947-70E740481C1C}">
                           <a14:useLocalDpi xmlns:a14="http://schemas.microsoft.com/office/drawing/2010/main" val="0"/>
@@ -27994,7 +27320,7 @@
           <w:rFonts w:ascii="Times-Roman" w:hAnsi="Times-Roman" w:cs="Times-Roman"/>
         </w:rPr>
         <w:sectPr>
-          <w:headerReference w:type="default" r:id="rId37"/>
+          <w:headerReference w:type="default" r:id="rId38"/>
           <w:type w:val="continuous"/>
           <w:pgSz w:w="12240" w:h="15840" w:code="1"/>
           <w:pgMar w:top="1008" w:right="936" w:bottom="1008" w:left="936" w:header="432" w:footer="432" w:gutter="0"/>
@@ -28100,7 +27426,7 @@
       <w:rPr>
         <w:noProof/>
       </w:rPr>
-      <w:t>4</w:t>
+      <w:t>5</w:t>
     </w:r>
     <w:r>
       <w:fldChar w:fldCharType="end"/>
@@ -31673,7 +30999,7 @@
 </file>
 
 <file path=customXml/itemProps1.xml><?xml version="1.0" encoding="utf-8"?>
-<ds:datastoreItem xmlns:ds="http://schemas.openxmlformats.org/officeDocument/2006/customXml" ds:itemID="{3D779145-15B2-4A9A-A047-4E07911E9F9D}">
+<ds:datastoreItem xmlns:ds="http://schemas.openxmlformats.org/officeDocument/2006/customXml" ds:itemID="{D983D42D-6FA1-40AD-B745-4275F9F9DD5C}">
   <ds:schemaRefs>
     <ds:schemaRef ds:uri="http://schemas.openxmlformats.org/officeDocument/2006/bibliography"/>
   </ds:schemaRefs>

</xml_diff>